<commit_message>
Trying to fix pally in character creation
</commit_message>
<xml_diff>
--- a/NPCs.docx
+++ b/NPCs.docx
@@ -97,6 +97,16 @@
               </w:rPr>
               <w:t>1</w:t>
             </w:r>
+            <w:r>
+              <w:rPr>
+                <w:rFonts w:ascii="Pericles" w:hAnsi="Pericles"/>
+                <w:sz w:val="16"/>
+                <w:szCs w:val="16"/>
+              </w:rPr>
+              <w:t xml:space="preserve">   (Amy@WhittakerInstitute.Org)</w:t>
+            </w:r>
+            <w:bookmarkStart w:id="0" w:name="_GoBack"/>
+            <w:bookmarkEnd w:id="0"/>
           </w:p>
         </w:tc>
       </w:tr>
@@ -3327,6 +3337,835 @@
               </w:rPr>
               <w:t>Weapon Proficiency</w:t>
             </w:r>
+          </w:p>
+        </w:tc>
+      </w:tr>
+    </w:tbl>
+    <w:p>
+      <w:pPr>
+        <w:tabs>
+          <w:tab w:val="left" w:pos="1845"/>
+        </w:tabs>
+      </w:pPr>
+    </w:p>
+    <w:tbl>
+      <w:tblPr>
+        <w:tblStyle w:val="TableGrid"/>
+        <w:tblW w:w="0" w:type="auto"/>
+        <w:tblLook w:val="04A0" w:firstRow="1" w:lastRow="0" w:firstColumn="1" w:lastColumn="0" w:noHBand="0" w:noVBand="1"/>
+      </w:tblPr>
+      <w:tblGrid>
+        <w:gridCol w:w="4675"/>
+        <w:gridCol w:w="4675"/>
+      </w:tblGrid>
+      <w:tr>
+        <w:tc>
+          <w:tcPr>
+            <w:tcW w:w="9350" w:type="dxa"/>
+            <w:gridSpan w:val="2"/>
+          </w:tcPr>
+          <w:p>
+            <w:pPr>
+              <w:rPr>
+                <w:rFonts w:ascii="Pericles" w:hAnsi="Pericles"/>
+                <w:sz w:val="16"/>
+                <w:szCs w:val="16"/>
+              </w:rPr>
+            </w:pPr>
+            <w:proofErr w:type="spellStart"/>
+            <w:r>
+              <w:rPr>
+                <w:rFonts w:ascii="Pericles" w:hAnsi="Pericles"/>
+                <w:sz w:val="24"/>
+                <w:szCs w:val="24"/>
+              </w:rPr>
+              <w:t>Joona</w:t>
+            </w:r>
+            <w:proofErr w:type="spellEnd"/>
+            <w:r>
+              <w:rPr>
+                <w:rFonts w:ascii="Pericles" w:hAnsi="Pericles"/>
+                <w:sz w:val="24"/>
+                <w:szCs w:val="24"/>
+              </w:rPr>
+              <w:t xml:space="preserve"> </w:t>
+            </w:r>
+            <w:r>
+              <w:rPr>
+                <w:rFonts w:ascii="Pericles" w:hAnsi="Pericles"/>
+                <w:sz w:val="16"/>
+                <w:szCs w:val="16"/>
+              </w:rPr>
+              <w:t>Scout</w:t>
+            </w:r>
+            <w:r>
+              <w:rPr>
+                <w:rFonts w:ascii="Pericles" w:hAnsi="Pericles"/>
+                <w:sz w:val="16"/>
+                <w:szCs w:val="16"/>
+              </w:rPr>
+              <w:t>/</w:t>
+            </w:r>
+            <w:r>
+              <w:rPr>
+                <w:rFonts w:ascii="Pericles" w:hAnsi="Pericles"/>
+                <w:sz w:val="16"/>
+                <w:szCs w:val="16"/>
+              </w:rPr>
+              <w:t>Druid</w:t>
+            </w:r>
+            <w:r>
+              <w:rPr>
+                <w:rFonts w:ascii="Pericles" w:hAnsi="Pericles"/>
+                <w:sz w:val="16"/>
+                <w:szCs w:val="16"/>
+              </w:rPr>
+              <w:t>; Level 3</w:t>
+            </w:r>
+          </w:p>
+        </w:tc>
+      </w:tr>
+      <w:tr>
+        <w:tc>
+          <w:tcPr>
+            <w:tcW w:w="9350" w:type="dxa"/>
+            <w:gridSpan w:val="2"/>
+          </w:tcPr>
+          <w:p>
+            <w:pPr>
+              <w:rPr>
+                <w:rFonts w:ascii="Pericles" w:hAnsi="Pericles"/>
+                <w:sz w:val="16"/>
+                <w:szCs w:val="16"/>
+              </w:rPr>
+            </w:pPr>
+            <w:r>
+              <w:rPr>
+                <w:rFonts w:ascii="Pericles" w:hAnsi="Pericles"/>
+                <w:sz w:val="16"/>
+                <w:szCs w:val="16"/>
+              </w:rPr>
+              <w:t>AGI 18, SPD 13, CHA 12, WIL 12, SPI 13, STR 12, HP 26</w:t>
+            </w:r>
+            <w:r>
+              <w:rPr>
+                <w:rFonts w:ascii="Pericles" w:hAnsi="Pericles"/>
+                <w:sz w:val="16"/>
+                <w:szCs w:val="16"/>
+              </w:rPr>
+              <w:t>, DOD 11, Move 8”</w:t>
+            </w:r>
+          </w:p>
+        </w:tc>
+      </w:tr>
+      <w:tr>
+        <w:trPr>
+          <w:trHeight w:val="1328"/>
+        </w:trPr>
+        <w:tc>
+          <w:tcPr>
+            <w:tcW w:w="4675" w:type="dxa"/>
+            <w:vMerge w:val="restart"/>
+          </w:tcPr>
+          <w:p>
+            <w:pPr>
+              <w:rPr>
+                <w:rFonts w:ascii="Pericles" w:hAnsi="Pericles"/>
+                <w:sz w:val="16"/>
+                <w:szCs w:val="16"/>
+              </w:rPr>
+            </w:pPr>
+            <w:r>
+              <w:rPr>
+                <w:rFonts w:ascii="Pericles" w:hAnsi="Pericles"/>
+                <w:sz w:val="16"/>
+                <w:szCs w:val="16"/>
+              </w:rPr>
+              <w:t>Skills:</w:t>
+            </w:r>
+          </w:p>
+          <w:p>
+            <w:pPr>
+              <w:pStyle w:val="ListParagraph"/>
+              <w:numPr>
+                <w:ilvl w:val="0"/>
+                <w:numId w:val="1"/>
+              </w:numPr>
+              <w:rPr>
+                <w:rFonts w:ascii="Pericles" w:hAnsi="Pericles"/>
+                <w:b/>
+                <w:i/>
+                <w:sz w:val="16"/>
+                <w:szCs w:val="16"/>
+              </w:rPr>
+            </w:pPr>
+            <w:r>
+              <w:rPr>
+                <w:rFonts w:ascii="Pericles" w:hAnsi="Pericles"/>
+                <w:b/>
+                <w:i/>
+                <w:sz w:val="16"/>
+                <w:szCs w:val="16"/>
+              </w:rPr>
+              <w:t xml:space="preserve">Spear &amp; Shield </w:t>
+            </w:r>
+            <w:r>
+              <w:rPr>
+                <w:rFonts w:ascii="Pericles" w:hAnsi="Pericles"/>
+                <w:b/>
+                <w:i/>
+                <w:sz w:val="16"/>
+                <w:szCs w:val="16"/>
+              </w:rPr>
+              <w:t>13</w:t>
+            </w:r>
+          </w:p>
+          <w:p>
+            <w:pPr>
+              <w:pStyle w:val="ListParagraph"/>
+              <w:numPr>
+                <w:ilvl w:val="0"/>
+                <w:numId w:val="1"/>
+              </w:numPr>
+              <w:rPr>
+                <w:rFonts w:ascii="Pericles" w:hAnsi="Pericles"/>
+                <w:b/>
+                <w:i/>
+                <w:sz w:val="16"/>
+                <w:szCs w:val="16"/>
+              </w:rPr>
+            </w:pPr>
+            <w:r>
+              <w:rPr>
+                <w:rFonts w:ascii="Pericles" w:hAnsi="Pericles"/>
+                <w:b/>
+                <w:i/>
+                <w:sz w:val="16"/>
+                <w:szCs w:val="16"/>
+              </w:rPr>
+              <w:t>Spear &amp; Shield (Defense) 13</w:t>
+            </w:r>
+          </w:p>
+          <w:p>
+            <w:pPr>
+              <w:pStyle w:val="ListParagraph"/>
+              <w:numPr>
+                <w:ilvl w:val="0"/>
+                <w:numId w:val="1"/>
+              </w:numPr>
+              <w:rPr>
+                <w:rFonts w:ascii="Pericles" w:hAnsi="Pericles"/>
+                <w:b/>
+                <w:i/>
+                <w:sz w:val="16"/>
+                <w:szCs w:val="16"/>
+              </w:rPr>
+            </w:pPr>
+            <w:r>
+              <w:rPr>
+                <w:rFonts w:ascii="Pericles" w:hAnsi="Pericles"/>
+                <w:b/>
+                <w:i/>
+                <w:sz w:val="16"/>
+                <w:szCs w:val="16"/>
+              </w:rPr>
+              <w:t>Spell Combat 10</w:t>
+            </w:r>
+          </w:p>
+          <w:p>
+            <w:pPr>
+              <w:pStyle w:val="ListParagraph"/>
+              <w:numPr>
+                <w:ilvl w:val="0"/>
+                <w:numId w:val="1"/>
+              </w:numPr>
+              <w:rPr>
+                <w:rFonts w:ascii="Pericles" w:hAnsi="Pericles"/>
+                <w:b/>
+                <w:i/>
+                <w:sz w:val="16"/>
+                <w:szCs w:val="16"/>
+              </w:rPr>
+            </w:pPr>
+            <w:r>
+              <w:rPr>
+                <w:rFonts w:ascii="Pericles" w:hAnsi="Pericles"/>
+                <w:sz w:val="16"/>
+                <w:szCs w:val="16"/>
+              </w:rPr>
+              <w:t>Throwing 9</w:t>
+            </w:r>
+          </w:p>
+          <w:p>
+            <w:pPr>
+              <w:pStyle w:val="ListParagraph"/>
+              <w:numPr>
+                <w:ilvl w:val="0"/>
+                <w:numId w:val="1"/>
+              </w:numPr>
+              <w:rPr>
+                <w:rFonts w:ascii="Pericles" w:hAnsi="Pericles"/>
+                <w:b/>
+                <w:i/>
+                <w:sz w:val="16"/>
+                <w:szCs w:val="16"/>
+              </w:rPr>
+            </w:pPr>
+            <w:r>
+              <w:rPr>
+                <w:rFonts w:ascii="Pericles" w:hAnsi="Pericles"/>
+                <w:b/>
+                <w:i/>
+                <w:sz w:val="16"/>
+                <w:szCs w:val="16"/>
+              </w:rPr>
+              <w:t xml:space="preserve">Acrobatics </w:t>
+            </w:r>
+            <w:r>
+              <w:rPr>
+                <w:rFonts w:ascii="Pericles" w:hAnsi="Pericles"/>
+                <w:b/>
+                <w:i/>
+                <w:sz w:val="16"/>
+                <w:szCs w:val="16"/>
+              </w:rPr>
+              <w:t>10</w:t>
+            </w:r>
+          </w:p>
+          <w:p>
+            <w:pPr>
+              <w:pStyle w:val="ListParagraph"/>
+              <w:numPr>
+                <w:ilvl w:val="0"/>
+                <w:numId w:val="1"/>
+              </w:numPr>
+              <w:rPr>
+                <w:rFonts w:ascii="Pericles" w:hAnsi="Pericles"/>
+                <w:b/>
+                <w:i/>
+                <w:sz w:val="16"/>
+                <w:szCs w:val="16"/>
+              </w:rPr>
+            </w:pPr>
+            <w:r>
+              <w:rPr>
+                <w:rFonts w:ascii="Pericles" w:hAnsi="Pericles"/>
+                <w:b/>
+                <w:i/>
+                <w:sz w:val="16"/>
+                <w:szCs w:val="16"/>
+              </w:rPr>
+              <w:t>Animal Lore 10</w:t>
+            </w:r>
+          </w:p>
+          <w:p>
+            <w:pPr>
+              <w:pStyle w:val="ListParagraph"/>
+              <w:numPr>
+                <w:ilvl w:val="0"/>
+                <w:numId w:val="1"/>
+              </w:numPr>
+              <w:rPr>
+                <w:rFonts w:ascii="Pericles" w:hAnsi="Pericles"/>
+                <w:sz w:val="16"/>
+                <w:szCs w:val="16"/>
+              </w:rPr>
+            </w:pPr>
+            <w:r>
+              <w:rPr>
+                <w:rFonts w:ascii="Pericles" w:hAnsi="Pericles"/>
+                <w:sz w:val="16"/>
+                <w:szCs w:val="16"/>
+              </w:rPr>
+              <w:t>Climb</w:t>
+            </w:r>
+            <w:r>
+              <w:rPr>
+                <w:rFonts w:ascii="Pericles" w:hAnsi="Pericles"/>
+                <w:sz w:val="16"/>
+                <w:szCs w:val="16"/>
+              </w:rPr>
+              <w:t xml:space="preserve"> 11</w:t>
+            </w:r>
+          </w:p>
+          <w:p>
+            <w:pPr>
+              <w:pStyle w:val="ListParagraph"/>
+              <w:numPr>
+                <w:ilvl w:val="0"/>
+                <w:numId w:val="1"/>
+              </w:numPr>
+              <w:rPr>
+                <w:rFonts w:ascii="Pericles" w:hAnsi="Pericles"/>
+                <w:b/>
+                <w:i/>
+                <w:sz w:val="16"/>
+                <w:szCs w:val="16"/>
+              </w:rPr>
+            </w:pPr>
+            <w:r>
+              <w:rPr>
+                <w:rFonts w:ascii="Pericles" w:hAnsi="Pericles"/>
+                <w:b/>
+                <w:i/>
+                <w:sz w:val="16"/>
+                <w:szCs w:val="16"/>
+              </w:rPr>
+              <w:t>Enchanting 10</w:t>
+            </w:r>
+          </w:p>
+          <w:p>
+            <w:pPr>
+              <w:pStyle w:val="ListParagraph"/>
+              <w:numPr>
+                <w:ilvl w:val="0"/>
+                <w:numId w:val="1"/>
+              </w:numPr>
+              <w:rPr>
+                <w:rFonts w:ascii="Pericles" w:hAnsi="Pericles"/>
+                <w:b/>
+                <w:i/>
+                <w:sz w:val="16"/>
+                <w:szCs w:val="16"/>
+              </w:rPr>
+            </w:pPr>
+            <w:r>
+              <w:rPr>
+                <w:rFonts w:ascii="Pericles" w:hAnsi="Pericles"/>
+                <w:sz w:val="16"/>
+                <w:szCs w:val="16"/>
+              </w:rPr>
+              <w:t>Navigate 11</w:t>
+            </w:r>
+          </w:p>
+          <w:p>
+            <w:pPr>
+              <w:pStyle w:val="ListParagraph"/>
+              <w:numPr>
+                <w:ilvl w:val="0"/>
+                <w:numId w:val="1"/>
+              </w:numPr>
+              <w:rPr>
+                <w:rFonts w:ascii="Pericles" w:hAnsi="Pericles"/>
+                <w:b/>
+                <w:i/>
+                <w:sz w:val="16"/>
+                <w:szCs w:val="16"/>
+              </w:rPr>
+            </w:pPr>
+            <w:r>
+              <w:rPr>
+                <w:rFonts w:ascii="Pericles" w:hAnsi="Pericles"/>
+                <w:b/>
+                <w:i/>
+                <w:sz w:val="16"/>
+                <w:szCs w:val="16"/>
+              </w:rPr>
+              <w:t>Sneak 11</w:t>
+            </w:r>
+          </w:p>
+          <w:p>
+            <w:pPr>
+              <w:pStyle w:val="ListParagraph"/>
+              <w:numPr>
+                <w:ilvl w:val="0"/>
+                <w:numId w:val="1"/>
+              </w:numPr>
+              <w:rPr>
+                <w:rFonts w:ascii="Pericles" w:hAnsi="Pericles"/>
+                <w:b/>
+                <w:i/>
+                <w:sz w:val="16"/>
+                <w:szCs w:val="16"/>
+              </w:rPr>
+            </w:pPr>
+            <w:r>
+              <w:rPr>
+                <w:rFonts w:ascii="Pericles" w:hAnsi="Pericles"/>
+                <w:b/>
+                <w:i/>
+                <w:sz w:val="16"/>
+                <w:szCs w:val="16"/>
+              </w:rPr>
+              <w:t>Spell Casting 1</w:t>
+            </w:r>
+            <w:r>
+              <w:rPr>
+                <w:rFonts w:ascii="Pericles" w:hAnsi="Pericles"/>
+                <w:b/>
+                <w:i/>
+                <w:sz w:val="16"/>
+                <w:szCs w:val="16"/>
+              </w:rPr>
+              <w:t>2</w:t>
+            </w:r>
+          </w:p>
+          <w:p>
+            <w:pPr>
+              <w:pStyle w:val="ListParagraph"/>
+              <w:numPr>
+                <w:ilvl w:val="0"/>
+                <w:numId w:val="1"/>
+              </w:numPr>
+              <w:rPr>
+                <w:rFonts w:ascii="Pericles" w:hAnsi="Pericles"/>
+                <w:b/>
+                <w:i/>
+                <w:sz w:val="16"/>
+                <w:szCs w:val="16"/>
+              </w:rPr>
+            </w:pPr>
+            <w:r>
+              <w:rPr>
+                <w:rFonts w:ascii="Pericles" w:hAnsi="Pericles"/>
+                <w:sz w:val="16"/>
+                <w:szCs w:val="16"/>
+              </w:rPr>
+              <w:t>Swim 11</w:t>
+            </w:r>
+          </w:p>
+          <w:p>
+            <w:pPr>
+              <w:pStyle w:val="ListParagraph"/>
+              <w:numPr>
+                <w:ilvl w:val="0"/>
+                <w:numId w:val="1"/>
+              </w:numPr>
+              <w:rPr>
+                <w:rFonts w:ascii="Pericles" w:hAnsi="Pericles"/>
+                <w:b/>
+                <w:i/>
+                <w:sz w:val="16"/>
+                <w:szCs w:val="16"/>
+              </w:rPr>
+            </w:pPr>
+            <w:r>
+              <w:rPr>
+                <w:rFonts w:ascii="Pericles" w:hAnsi="Pericles"/>
+                <w:b/>
+                <w:i/>
+                <w:sz w:val="16"/>
+                <w:szCs w:val="16"/>
+              </w:rPr>
+              <w:t>Track 10</w:t>
+            </w:r>
+          </w:p>
+          <w:p>
+            <w:pPr>
+              <w:pStyle w:val="ListParagraph"/>
+              <w:numPr>
+                <w:ilvl w:val="0"/>
+                <w:numId w:val="1"/>
+              </w:numPr>
+              <w:rPr>
+                <w:rFonts w:ascii="Pericles" w:hAnsi="Pericles"/>
+                <w:b/>
+                <w:i/>
+                <w:sz w:val="16"/>
+                <w:szCs w:val="16"/>
+              </w:rPr>
+            </w:pPr>
+            <w:r>
+              <w:rPr>
+                <w:rFonts w:ascii="Pericles" w:hAnsi="Pericles"/>
+                <w:sz w:val="16"/>
+                <w:szCs w:val="16"/>
+              </w:rPr>
+              <w:t>Wilderness Lore 10</w:t>
+            </w:r>
+          </w:p>
+        </w:tc>
+        <w:tc>
+          <w:tcPr>
+            <w:tcW w:w="4675" w:type="dxa"/>
+          </w:tcPr>
+          <w:p>
+            <w:pPr>
+              <w:rPr>
+                <w:rFonts w:ascii="Pericles" w:hAnsi="Pericles"/>
+                <w:sz w:val="16"/>
+                <w:szCs w:val="16"/>
+              </w:rPr>
+            </w:pPr>
+            <w:r>
+              <w:rPr>
+                <w:rFonts w:ascii="Pericles" w:hAnsi="Pericles"/>
+                <w:sz w:val="16"/>
+                <w:szCs w:val="16"/>
+              </w:rPr>
+              <w:t>Powers:</w:t>
+            </w:r>
+          </w:p>
+          <w:p>
+            <w:pPr>
+              <w:pStyle w:val="ListParagraph"/>
+              <w:numPr>
+                <w:ilvl w:val="0"/>
+                <w:numId w:val="2"/>
+              </w:numPr>
+              <w:rPr>
+                <w:rFonts w:ascii="Pericles" w:hAnsi="Pericles"/>
+                <w:sz w:val="16"/>
+                <w:szCs w:val="16"/>
+              </w:rPr>
+            </w:pPr>
+            <w:r>
+              <w:rPr>
+                <w:rFonts w:ascii="Pericles" w:hAnsi="Pericles"/>
+                <w:sz w:val="16"/>
+                <w:szCs w:val="16"/>
+              </w:rPr>
+              <w:t>5 ups</w:t>
+            </w:r>
+          </w:p>
+          <w:p>
+            <w:pPr>
+              <w:pStyle w:val="ListParagraph"/>
+              <w:numPr>
+                <w:ilvl w:val="0"/>
+                <w:numId w:val="2"/>
+              </w:numPr>
+              <w:rPr>
+                <w:rFonts w:ascii="Pericles" w:hAnsi="Pericles"/>
+                <w:sz w:val="16"/>
+                <w:szCs w:val="16"/>
+              </w:rPr>
+            </w:pPr>
+            <w:r>
+              <w:rPr>
+                <w:rFonts w:ascii="Pericles" w:hAnsi="Pericles"/>
+                <w:sz w:val="16"/>
+                <w:szCs w:val="16"/>
+              </w:rPr>
+              <w:t>3 Color Slots</w:t>
+            </w:r>
+          </w:p>
+          <w:p>
+            <w:pPr>
+              <w:pStyle w:val="ListParagraph"/>
+              <w:numPr>
+                <w:ilvl w:val="0"/>
+                <w:numId w:val="2"/>
+              </w:numPr>
+              <w:rPr>
+                <w:rFonts w:ascii="Pericles" w:hAnsi="Pericles"/>
+                <w:sz w:val="16"/>
+                <w:szCs w:val="16"/>
+              </w:rPr>
+            </w:pPr>
+            <w:r>
+              <w:rPr>
+                <w:rFonts w:ascii="Pericles" w:hAnsi="Pericles"/>
+                <w:sz w:val="16"/>
+                <w:szCs w:val="16"/>
+              </w:rPr>
+              <w:t>+1 move</w:t>
+            </w:r>
+          </w:p>
+          <w:p>
+            <w:pPr>
+              <w:pStyle w:val="ListParagraph"/>
+              <w:numPr>
+                <w:ilvl w:val="0"/>
+                <w:numId w:val="2"/>
+              </w:numPr>
+              <w:rPr>
+                <w:rFonts w:ascii="Pericles" w:hAnsi="Pericles"/>
+                <w:sz w:val="16"/>
+                <w:szCs w:val="16"/>
+              </w:rPr>
+            </w:pPr>
+            <w:r>
+              <w:rPr>
+                <w:rFonts w:ascii="Pericles" w:hAnsi="Pericles"/>
+                <w:sz w:val="16"/>
+                <w:szCs w:val="16"/>
+              </w:rPr>
+              <w:t>Animal Companion</w:t>
+            </w:r>
+          </w:p>
+          <w:p>
+            <w:pPr>
+              <w:pStyle w:val="ListParagraph"/>
+              <w:numPr>
+                <w:ilvl w:val="0"/>
+                <w:numId w:val="2"/>
+              </w:numPr>
+              <w:rPr>
+                <w:rFonts w:ascii="Pericles" w:hAnsi="Pericles"/>
+                <w:sz w:val="16"/>
+                <w:szCs w:val="16"/>
+              </w:rPr>
+            </w:pPr>
+            <w:r>
+              <w:rPr>
+                <w:rFonts w:ascii="Pericles" w:hAnsi="Pericles"/>
+                <w:sz w:val="16"/>
+                <w:szCs w:val="16"/>
+              </w:rPr>
+              <w:t>Create Grey</w:t>
+            </w:r>
+          </w:p>
+          <w:p>
+            <w:pPr>
+              <w:pStyle w:val="ListParagraph"/>
+              <w:numPr>
+                <w:ilvl w:val="0"/>
+                <w:numId w:val="2"/>
+              </w:numPr>
+              <w:rPr>
+                <w:rFonts w:ascii="Pericles" w:hAnsi="Pericles"/>
+                <w:sz w:val="16"/>
+                <w:szCs w:val="16"/>
+              </w:rPr>
+            </w:pPr>
+            <w:r>
+              <w:rPr>
+                <w:rFonts w:ascii="Pericles" w:hAnsi="Pericles"/>
+                <w:sz w:val="16"/>
+                <w:szCs w:val="16"/>
+              </w:rPr>
+              <w:t>Type II, VIII</w:t>
+            </w:r>
+          </w:p>
+        </w:tc>
+      </w:tr>
+      <w:tr>
+        <w:trPr>
+          <w:trHeight w:val="1327"/>
+        </w:trPr>
+        <w:tc>
+          <w:tcPr>
+            <w:tcW w:w="4675" w:type="dxa"/>
+            <w:vMerge/>
+          </w:tcPr>
+          <w:p>
+            <w:pPr>
+              <w:rPr>
+                <w:rFonts w:ascii="Pericles" w:hAnsi="Pericles"/>
+                <w:sz w:val="16"/>
+                <w:szCs w:val="16"/>
+              </w:rPr>
+            </w:pPr>
+          </w:p>
+        </w:tc>
+        <w:tc>
+          <w:tcPr>
+            <w:tcW w:w="4675" w:type="dxa"/>
+          </w:tcPr>
+          <w:p>
+            <w:pPr>
+              <w:rPr>
+                <w:rFonts w:ascii="Pericles" w:hAnsi="Pericles"/>
+                <w:sz w:val="16"/>
+                <w:szCs w:val="16"/>
+              </w:rPr>
+            </w:pPr>
+            <w:r>
+              <w:rPr>
+                <w:rFonts w:ascii="Pericles" w:hAnsi="Pericles"/>
+                <w:sz w:val="16"/>
+                <w:szCs w:val="16"/>
+              </w:rPr>
+              <w:t>Spells</w:t>
+            </w:r>
+          </w:p>
+          <w:p>
+            <w:pPr>
+              <w:pStyle w:val="ListParagraph"/>
+              <w:numPr>
+                <w:ilvl w:val="0"/>
+                <w:numId w:val="3"/>
+              </w:numPr>
+              <w:rPr>
+                <w:rFonts w:ascii="Pericles" w:hAnsi="Pericles"/>
+                <w:sz w:val="16"/>
+                <w:szCs w:val="16"/>
+              </w:rPr>
+            </w:pPr>
+            <w:r>
+              <w:rPr>
+                <w:rFonts w:ascii="Pericles" w:hAnsi="Pericles"/>
+                <w:sz w:val="16"/>
+                <w:szCs w:val="16"/>
+              </w:rPr>
+              <w:t>Bark Skin</w:t>
+            </w:r>
+          </w:p>
+          <w:p>
+            <w:pPr>
+              <w:pStyle w:val="ListParagraph"/>
+              <w:numPr>
+                <w:ilvl w:val="0"/>
+                <w:numId w:val="3"/>
+              </w:numPr>
+              <w:rPr>
+                <w:rFonts w:ascii="Pericles" w:hAnsi="Pericles"/>
+                <w:sz w:val="16"/>
+                <w:szCs w:val="16"/>
+              </w:rPr>
+            </w:pPr>
+            <w:r>
+              <w:rPr>
+                <w:rFonts w:ascii="Pericles" w:hAnsi="Pericles"/>
+                <w:sz w:val="16"/>
+                <w:szCs w:val="16"/>
+              </w:rPr>
+              <w:t>Carrion Camp</w:t>
+            </w:r>
+          </w:p>
+          <w:p>
+            <w:pPr>
+              <w:pStyle w:val="ListParagraph"/>
+              <w:numPr>
+                <w:ilvl w:val="0"/>
+                <w:numId w:val="3"/>
+              </w:numPr>
+              <w:rPr>
+                <w:rFonts w:ascii="Pericles" w:hAnsi="Pericles"/>
+                <w:sz w:val="16"/>
+                <w:szCs w:val="16"/>
+              </w:rPr>
+            </w:pPr>
+            <w:r>
+              <w:rPr>
+                <w:rFonts w:ascii="Pericles" w:hAnsi="Pericles"/>
+                <w:sz w:val="16"/>
+                <w:szCs w:val="16"/>
+              </w:rPr>
+              <w:t>Summon Small Serpent</w:t>
+            </w:r>
+          </w:p>
+          <w:p>
+            <w:pPr>
+              <w:pStyle w:val="ListParagraph"/>
+              <w:numPr>
+                <w:ilvl w:val="0"/>
+                <w:numId w:val="3"/>
+              </w:numPr>
+              <w:rPr>
+                <w:rFonts w:ascii="Pericles" w:hAnsi="Pericles"/>
+                <w:sz w:val="16"/>
+                <w:szCs w:val="16"/>
+              </w:rPr>
+            </w:pPr>
+            <w:r>
+              <w:rPr>
+                <w:rFonts w:ascii="Pericles" w:hAnsi="Pericles"/>
+                <w:sz w:val="16"/>
+                <w:szCs w:val="16"/>
+              </w:rPr>
+              <w:t>Vine</w:t>
+            </w:r>
+          </w:p>
+          <w:p>
+            <w:pPr>
+              <w:rPr>
+                <w:rFonts w:ascii="Pericles" w:hAnsi="Pericles"/>
+                <w:sz w:val="16"/>
+                <w:szCs w:val="16"/>
+              </w:rPr>
+            </w:pPr>
           </w:p>
         </w:tc>
       </w:tr>
@@ -3680,6 +4519,7 @@
                 <w:sz w:val="16"/>
                 <w:szCs w:val="16"/>
               </w:rPr>
+              <w:lastRenderedPageBreak/>
               <w:t>Spell Lore</w:t>
             </w:r>
             <w:r>
@@ -3738,6 +4578,7 @@
                 <w:sz w:val="16"/>
                 <w:szCs w:val="16"/>
               </w:rPr>
+              <w:lastRenderedPageBreak/>
               <w:t>Powers:</w:t>
             </w:r>
           </w:p>
@@ -3945,15 +4786,7 @@
                 <w:sz w:val="16"/>
                 <w:szCs w:val="16"/>
               </w:rPr>
-              <w:t xml:space="preserve"> </w:t>
-            </w:r>
-            <w:r>
-              <w:rPr>
-                <w:rFonts w:ascii="Pericles" w:hAnsi="Pericles"/>
-                <w:sz w:val="16"/>
-                <w:szCs w:val="16"/>
-              </w:rPr>
-              <w:t>Acolyte/Captain; Level 3 (</w:t>
+              <w:t xml:space="preserve"> Acolyte/Captain; Level 3 (</w:t>
             </w:r>
             <w:proofErr w:type="spellStart"/>
             <w:r>
@@ -4298,8 +5131,6 @@
               </w:rPr>
               <w:t>Rallying Cry</w:t>
             </w:r>
-            <w:bookmarkStart w:id="0" w:name="_GoBack"/>
-            <w:bookmarkEnd w:id="0"/>
           </w:p>
           <w:p>
             <w:pPr>
@@ -4392,7 +5223,6 @@
                 <w:sz w:val="24"/>
                 <w:szCs w:val="24"/>
               </w:rPr>
-              <w:lastRenderedPageBreak/>
               <w:t>Victoria</w:t>
             </w:r>
             <w:r>
@@ -4418,6 +5248,14 @@
                 <w:szCs w:val="16"/>
               </w:rPr>
               <w:t>2</w:t>
+            </w:r>
+            <w:r>
+              <w:rPr>
+                <w:rFonts w:ascii="Pericles" w:hAnsi="Pericles"/>
+                <w:sz w:val="16"/>
+                <w:szCs w:val="16"/>
+              </w:rPr>
+              <w:t xml:space="preserve">   (Leslie White)</w:t>
             </w:r>
           </w:p>
         </w:tc>

</xml_diff>